<commit_message>
Modify instructions setup; template edits for formatting, heading levels, links, remove taxonomy links
</commit_message>
<xml_diff>
--- a/docassemble/MLHDivorceAndCustody/data/templates/instructions.docx
+++ b/docassemble/MLHDivorceAndCustody/data/templates/instructions.docx
@@ -1,21 +1,13 @@
 
 <file path=word/document.xml><?xml version="1.0" encoding="utf-8"?>
-<w:document xmlns:wpc="http://schemas.microsoft.com/office/word/2010/wordprocessingCanvas" xmlns:cx="http://schemas.microsoft.com/office/drawing/2014/chartex" xmlns:mc="http://schemas.openxmlformats.org/markup-compatibility/2006" xmlns:o="urn:schemas-microsoft-com:office:office" xmlns:r="http://schemas.openxmlformats.org/officeDocument/2006/relationships" xmlns:m="http://schemas.openxmlformats.org/officeDocument/2006/math" xmlns:v="urn:schemas-microsoft-com:vml" xmlns:wp14="http://schemas.microsoft.com/office/word/2010/wordprocessingDrawing" xmlns:wp="http://schemas.openxmlformats.org/drawingml/2006/wordprocessingDrawing" xmlns:w10="urn:schemas-microsoft-com:office:word" xmlns:w="http://schemas.openxmlformats.org/wordprocessingml/2006/main" xmlns:w14="http://schemas.microsoft.com/office/word/2010/wordml" xmlns:w15="http://schemas.microsoft.com/office/word/2012/wordml" xmlns:w16se="http://schemas.microsoft.com/office/word/2015/wordml/symex" xmlns:wpg="http://schemas.microsoft.com/office/word/2010/wordprocessingGroup" xmlns:wpi="http://schemas.microsoft.com/office/word/2010/wordprocessingInk" xmlns:wne="http://schemas.microsoft.com/office/word/2006/wordml" xmlns:wps="http://schemas.microsoft.com/office/word/2010/wordprocessingShape" mc:Ignorable="w14 w15 w16se wp14">
+<w:document xmlns:wpc="http://schemas.microsoft.com/office/word/2010/wordprocessingCanvas" xmlns:cx="http://schemas.microsoft.com/office/drawing/2014/chartex" xmlns:cx1="http://schemas.microsoft.com/office/drawing/2015/9/8/chartex" xmlns:cx2="http://schemas.microsoft.com/office/drawing/2015/10/21/chartex" xmlns:cx3="http://schemas.microsoft.com/office/drawing/2016/5/9/chartex" xmlns:cx4="http://schemas.microsoft.com/office/drawing/2016/5/10/chartex" xmlns:cx5="http://schemas.microsoft.com/office/drawing/2016/5/11/chartex" xmlns:cx6="http://schemas.microsoft.com/office/drawing/2016/5/12/chartex" xmlns:cx7="http://schemas.microsoft.com/office/drawing/2016/5/13/chartex" xmlns:cx8="http://schemas.microsoft.com/office/drawing/2016/5/14/chartex" xmlns:mc="http://schemas.openxmlformats.org/markup-compatibility/2006" xmlns:aink="http://schemas.microsoft.com/office/drawing/2016/ink" xmlns:am3d="http://schemas.microsoft.com/office/drawing/2017/model3d" xmlns:o="urn:schemas-microsoft-com:office:office" xmlns:oel="http://schemas.microsoft.com/office/2019/extlst" xmlns:r="http://schemas.openxmlformats.org/officeDocument/2006/relationships" xmlns:m="http://schemas.openxmlformats.org/officeDocument/2006/math" xmlns:v="urn:schemas-microsoft-com:vml" xmlns:wp14="http://schemas.microsoft.com/office/word/2010/wordprocessingDrawing" xmlns:wp="http://schemas.openxmlformats.org/drawingml/2006/wordprocessingDrawing" xmlns:w10="urn:schemas-microsoft-com:office:word" xmlns:w="http://schemas.openxmlformats.org/wordprocessingml/2006/main" xmlns:w14="http://schemas.microsoft.com/office/word/2010/wordml" xmlns:w15="http://schemas.microsoft.com/office/word/2012/wordml" xmlns:w16cex="http://schemas.microsoft.com/office/word/2018/wordml/cex" xmlns:w16cid="http://schemas.microsoft.com/office/word/2016/wordml/cid" xmlns:w16="http://schemas.microsoft.com/office/word/2018/wordml" xmlns:w16du="http://schemas.microsoft.com/office/word/2023/wordml/word16du" xmlns:w16sdtdh="http://schemas.microsoft.com/office/word/2020/wordml/sdtdatahash" xmlns:w16sdtfl="http://schemas.microsoft.com/office/word/2024/wordml/sdtformatlock" xmlns:w16se="http://schemas.microsoft.com/office/word/2015/wordml/symex" xmlns:wpg="http://schemas.microsoft.com/office/word/2010/wordprocessingGroup" xmlns:wpi="http://schemas.microsoft.com/office/word/2010/wordprocessingInk" xmlns:wne="http://schemas.microsoft.com/office/word/2006/wordml" xmlns:wps="http://schemas.microsoft.com/office/word/2010/wordprocessingShape" mc:Ignorable="w14 w15 w16se w16cid w16 w16cex w16sdtdh w16sdtfl w16du wp14">
   <w:body>
     <w:p>
       <w:pPr>
         <w:pStyle w:val="Normalforinsertedinstructions"/>
       </w:pPr>
       <w:r>
-        <w:t>{{p include_docx_template('</w:t>
-      </w:r>
-      <w:proofErr w:type="gramStart"/>
-      <w:r>
-        <w:t>docassemble.mlhframework</w:t>
-      </w:r>
-      <w:proofErr w:type="gramEnd"/>
-      <w:r>
-        <w:t>:data/templates/cover_sheet_2.0.docx') }}</w:t>
+        <w:t>{{p include_docx_template('docassemble.mlhframework:data/templates/cover_sheet_2.0.docx') }}</w:t>
       </w:r>
     </w:p>
     <w:p/>
@@ -137,37 +129,17 @@
         <w:lastRenderedPageBreak/>
         <w:t xml:space="preserve">{% if </w:t>
       </w:r>
-      <w:proofErr w:type="spellStart"/>
-      <w:r>
-        <w:t>tool_ID</w:t>
-      </w:r>
-      <w:proofErr w:type="spellEnd"/>
-      <w:r>
-        <w:t xml:space="preserve"> == "</w:t>
-      </w:r>
-      <w:proofErr w:type="spellStart"/>
-      <w:r>
-        <w:t>divorce_</w:t>
-      </w:r>
-      <w:bookmarkStart w:id="0" w:name="_GoBack"/>
-      <w:r>
-        <w:t>complaint</w:t>
-      </w:r>
-      <w:bookmarkEnd w:id="0"/>
-      <w:proofErr w:type="spellEnd"/>
+      <w:r>
+        <w:t>tool_ID == "divorce_complaint</w:t>
+      </w:r>
       <w:r>
         <w:t xml:space="preserve">" </w:t>
       </w:r>
       <w:r>
         <w:t xml:space="preserve">and </w:t>
       </w:r>
-      <w:proofErr w:type="spellStart"/>
-      <w:r>
-        <w:t>there_are_marital_children</w:t>
-      </w:r>
-      <w:proofErr w:type="spellEnd"/>
-      <w:r>
-        <w:t xml:space="preserve"> </w:t>
+      <w:r>
+        <w:t xml:space="preserve">there_are_marital_children </w:t>
       </w:r>
       <w:r>
         <w:t>%}</w:t>
@@ -178,15 +150,7 @@
         <w:pStyle w:val="Normalforinsertedinstructions"/>
       </w:pPr>
       <w:r>
-        <w:t xml:space="preserve">{{p </w:t>
-      </w:r>
-      <w:proofErr w:type="spellStart"/>
-      <w:r>
-        <w:t>include_docx_template</w:t>
-      </w:r>
-      <w:proofErr w:type="spellEnd"/>
-      <w:r>
-        <w:t>(</w:t>
+        <w:t>{{p include_docx_template(</w:t>
       </w:r>
       <w:r>
         <w:t>‘</w:t>
@@ -200,13 +164,8 @@
       <w:r>
         <w:t>’</w:t>
       </w:r>
-      <w:proofErr w:type="gramStart"/>
-      <w:r>
-        <w:t>) }</w:t>
-      </w:r>
-      <w:proofErr w:type="gramEnd"/>
-      <w:r>
-        <w:t>}</w:t>
+      <w:r>
+        <w:t>) }}</w:t>
       </w:r>
     </w:p>
     <w:p>
@@ -214,45 +173,22 @@
         <w:pStyle w:val="Normalforinsertedinstructions"/>
       </w:pPr>
       <w:r>
-        <w:t xml:space="preserve">{% </w:t>
-      </w:r>
-      <w:proofErr w:type="spellStart"/>
-      <w:r>
-        <w:t>elif</w:t>
-      </w:r>
-      <w:proofErr w:type="spellEnd"/>
-      <w:r>
-        <w:t xml:space="preserve"> </w:t>
-      </w:r>
-      <w:proofErr w:type="spellStart"/>
-      <w:r>
-        <w:t>tool_ID</w:t>
-      </w:r>
-      <w:proofErr w:type="spellEnd"/>
-      <w:r>
-        <w:t xml:space="preserve"> == "</w:t>
-      </w:r>
-      <w:proofErr w:type="spellStart"/>
+        <w:t>{% elif tool_ID == "</w:t>
+      </w:r>
       <w:r>
         <w:t>divorce_</w:t>
       </w:r>
       <w:r>
         <w:t>complaint</w:t>
       </w:r>
-      <w:proofErr w:type="spellEnd"/>
       <w:r>
         <w:t xml:space="preserve">" </w:t>
       </w:r>
       <w:r>
         <w:t xml:space="preserve">and not </w:t>
       </w:r>
-      <w:proofErr w:type="spellStart"/>
-      <w:r>
-        <w:t>there_are_marital_children</w:t>
-      </w:r>
-      <w:proofErr w:type="spellEnd"/>
-      <w:r>
-        <w:t xml:space="preserve"> </w:t>
+      <w:r>
+        <w:t xml:space="preserve">there_are_marital_children </w:t>
       </w:r>
       <w:r>
         <w:t>%}</w:t>
@@ -292,15 +228,7 @@
         <w:pStyle w:val="Normalforinsertedinstructions"/>
       </w:pPr>
       <w:r>
-        <w:t xml:space="preserve">{% </w:t>
-      </w:r>
-      <w:proofErr w:type="spellStart"/>
-      <w:r>
-        <w:t>endif</w:t>
-      </w:r>
-      <w:proofErr w:type="spellEnd"/>
-      <w:r>
-        <w:t xml:space="preserve"> %}</w:t>
+        <w:t>{% endif %}</w:t>
       </w:r>
     </w:p>
     <w:sectPr>
@@ -315,7 +243,7 @@
 </file>
 
 <file path=word/numbering.xml><?xml version="1.0" encoding="utf-8"?>
-<w:numbering xmlns:wpc="http://schemas.microsoft.com/office/word/2010/wordprocessingCanvas" xmlns:cx="http://schemas.microsoft.com/office/drawing/2014/chartex" xmlns:mc="http://schemas.openxmlformats.org/markup-compatibility/2006" xmlns:o="urn:schemas-microsoft-com:office:office" xmlns:r="http://schemas.openxmlformats.org/officeDocument/2006/relationships" xmlns:m="http://schemas.openxmlformats.org/officeDocument/2006/math" xmlns:v="urn:schemas-microsoft-com:vml" xmlns:wp14="http://schemas.microsoft.com/office/word/2010/wordprocessingDrawing" xmlns:wp="http://schemas.openxmlformats.org/drawingml/2006/wordprocessingDrawing" xmlns:w10="urn:schemas-microsoft-com:office:word" xmlns:w="http://schemas.openxmlformats.org/wordprocessingml/2006/main" xmlns:w14="http://schemas.microsoft.com/office/word/2010/wordml" xmlns:w15="http://schemas.microsoft.com/office/word/2012/wordml" xmlns:w16se="http://schemas.microsoft.com/office/word/2015/wordml/symex" xmlns:wpg="http://schemas.microsoft.com/office/word/2010/wordprocessingGroup" xmlns:wpi="http://schemas.microsoft.com/office/word/2010/wordprocessingInk" xmlns:wne="http://schemas.microsoft.com/office/word/2006/wordml" xmlns:wps="http://schemas.microsoft.com/office/word/2010/wordprocessingShape" mc:Ignorable="w14 w15 w16se wp14">
+<w:numbering xmlns:wpc="http://schemas.microsoft.com/office/word/2010/wordprocessingCanvas" xmlns:cx="http://schemas.microsoft.com/office/drawing/2014/chartex" xmlns:cx1="http://schemas.microsoft.com/office/drawing/2015/9/8/chartex" xmlns:cx2="http://schemas.microsoft.com/office/drawing/2015/10/21/chartex" xmlns:cx3="http://schemas.microsoft.com/office/drawing/2016/5/9/chartex" xmlns:cx4="http://schemas.microsoft.com/office/drawing/2016/5/10/chartex" xmlns:cx5="http://schemas.microsoft.com/office/drawing/2016/5/11/chartex" xmlns:cx6="http://schemas.microsoft.com/office/drawing/2016/5/12/chartex" xmlns:cx7="http://schemas.microsoft.com/office/drawing/2016/5/13/chartex" xmlns:cx8="http://schemas.microsoft.com/office/drawing/2016/5/14/chartex" xmlns:mc="http://schemas.openxmlformats.org/markup-compatibility/2006" xmlns:aink="http://schemas.microsoft.com/office/drawing/2016/ink" xmlns:am3d="http://schemas.microsoft.com/office/drawing/2017/model3d" xmlns:o="urn:schemas-microsoft-com:office:office" xmlns:oel="http://schemas.microsoft.com/office/2019/extlst" xmlns:r="http://schemas.openxmlformats.org/officeDocument/2006/relationships" xmlns:m="http://schemas.openxmlformats.org/officeDocument/2006/math" xmlns:v="urn:schemas-microsoft-com:vml" xmlns:wp14="http://schemas.microsoft.com/office/word/2010/wordprocessingDrawing" xmlns:wp="http://schemas.openxmlformats.org/drawingml/2006/wordprocessingDrawing" xmlns:w10="urn:schemas-microsoft-com:office:word" xmlns:w="http://schemas.openxmlformats.org/wordprocessingml/2006/main" xmlns:w14="http://schemas.microsoft.com/office/word/2010/wordml" xmlns:w15="http://schemas.microsoft.com/office/word/2012/wordml" xmlns:w16cex="http://schemas.microsoft.com/office/word/2018/wordml/cex" xmlns:w16cid="http://schemas.microsoft.com/office/word/2016/wordml/cid" xmlns:w16="http://schemas.microsoft.com/office/word/2018/wordml" xmlns:w16du="http://schemas.microsoft.com/office/word/2023/wordml/word16du" xmlns:w16sdtdh="http://schemas.microsoft.com/office/word/2020/wordml/sdtdatahash" xmlns:w16sdtfl="http://schemas.microsoft.com/office/word/2024/wordml/sdtformatlock" xmlns:w16se="http://schemas.microsoft.com/office/word/2015/wordml/symex" xmlns:wpg="http://schemas.microsoft.com/office/word/2010/wordprocessingGroup" xmlns:wpi="http://schemas.microsoft.com/office/word/2010/wordprocessingInk" xmlns:wne="http://schemas.microsoft.com/office/word/2006/wordml" xmlns:wps="http://schemas.microsoft.com/office/word/2010/wordprocessingShape" mc:Ignorable="w14 w15 w16se w16cid w16 w16cex w16sdtdh w16sdtfl w16du wp14">
   <w:abstractNum w:abstractNumId="0" w15:restartNumberingAfterBreak="0">
     <w:nsid w:val="01A548E7"/>
     <w:multiLevelType w:val="multilevel"/>
@@ -1940,53 +1868,53 @@
       </w:rPr>
     </w:lvl>
   </w:abstractNum>
-  <w:num w:numId="1">
+  <w:num w:numId="1" w16cid:durableId="2074355153">
     <w:abstractNumId w:val="9"/>
   </w:num>
-  <w:num w:numId="2">
+  <w:num w:numId="2" w16cid:durableId="273949149">
     <w:abstractNumId w:val="11"/>
   </w:num>
-  <w:num w:numId="3">
+  <w:num w:numId="3" w16cid:durableId="108166491">
     <w:abstractNumId w:val="4"/>
   </w:num>
-  <w:num w:numId="4">
+  <w:num w:numId="4" w16cid:durableId="1763380174">
     <w:abstractNumId w:val="13"/>
   </w:num>
-  <w:num w:numId="5">
+  <w:num w:numId="5" w16cid:durableId="1028138958">
     <w:abstractNumId w:val="6"/>
   </w:num>
-  <w:num w:numId="6">
+  <w:num w:numId="6" w16cid:durableId="208222582">
     <w:abstractNumId w:val="8"/>
   </w:num>
-  <w:num w:numId="7">
+  <w:num w:numId="7" w16cid:durableId="418872215">
     <w:abstractNumId w:val="10"/>
   </w:num>
-  <w:num w:numId="8">
+  <w:num w:numId="8" w16cid:durableId="1765760915">
     <w:abstractNumId w:val="12"/>
   </w:num>
-  <w:num w:numId="9">
+  <w:num w:numId="9" w16cid:durableId="2053577505">
     <w:abstractNumId w:val="0"/>
   </w:num>
-  <w:num w:numId="10">
+  <w:num w:numId="10" w16cid:durableId="968973115">
     <w:abstractNumId w:val="2"/>
   </w:num>
-  <w:num w:numId="11">
+  <w:num w:numId="11" w16cid:durableId="2125031694">
     <w:abstractNumId w:val="1"/>
   </w:num>
-  <w:num w:numId="12">
+  <w:num w:numId="12" w16cid:durableId="360014964">
     <w:abstractNumId w:val="7"/>
   </w:num>
-  <w:num w:numId="13">
+  <w:num w:numId="13" w16cid:durableId="584461100">
     <w:abstractNumId w:val="5"/>
   </w:num>
-  <w:num w:numId="14">
+  <w:num w:numId="14" w16cid:durableId="2145346124">
     <w:abstractNumId w:val="3"/>
   </w:num>
 </w:numbering>
 </file>
 
 <file path=word/styles.xml><?xml version="1.0" encoding="utf-8"?>
-<w:styles xmlns:mc="http://schemas.openxmlformats.org/markup-compatibility/2006" xmlns:r="http://schemas.openxmlformats.org/officeDocument/2006/relationships" xmlns:w="http://schemas.openxmlformats.org/wordprocessingml/2006/main" xmlns:w14="http://schemas.microsoft.com/office/word/2010/wordml" xmlns:w15="http://schemas.microsoft.com/office/word/2012/wordml" xmlns:w16se="http://schemas.microsoft.com/office/word/2015/wordml/symex" mc:Ignorable="w14 w15 w16se">
+<w:styles xmlns:mc="http://schemas.openxmlformats.org/markup-compatibility/2006" xmlns:r="http://schemas.openxmlformats.org/officeDocument/2006/relationships" xmlns:w="http://schemas.openxmlformats.org/wordprocessingml/2006/main" xmlns:w14="http://schemas.microsoft.com/office/word/2010/wordml" xmlns:w15="http://schemas.microsoft.com/office/word/2012/wordml" xmlns:w16cex="http://schemas.microsoft.com/office/word/2018/wordml/cex" xmlns:w16cid="http://schemas.microsoft.com/office/word/2016/wordml/cid" xmlns:w16="http://schemas.microsoft.com/office/word/2018/wordml" xmlns:w16du="http://schemas.microsoft.com/office/word/2023/wordml/word16du" xmlns:w16sdtdh="http://schemas.microsoft.com/office/word/2020/wordml/sdtdatahash" xmlns:w16sdtfl="http://schemas.microsoft.com/office/word/2024/wordml/sdtformatlock" xmlns:w16se="http://schemas.microsoft.com/office/word/2015/wordml/symex" mc:Ignorable="w14 w15 w16se w16cid w16 w16cex w16sdtdh w16sdtfl w16du">
   <w:docDefaults>
     <w:rPrDefault>
       <w:rPr>
@@ -1998,7 +1926,7 @@
     </w:rPrDefault>
     <w:pPrDefault/>
   </w:docDefaults>
-  <w:latentStyles w:defLockedState="0" w:defUIPriority="99" w:defSemiHidden="0" w:defUnhideWhenUsed="0" w:defQFormat="0" w:count="371">
+  <w:latentStyles w:defLockedState="0" w:defUIPriority="99" w:defSemiHidden="0" w:defUnhideWhenUsed="0" w:defQFormat="0" w:count="376">
     <w:lsdException w:name="Normal" w:uiPriority="0" w:qFormat="1"/>
     <w:lsdException w:name="heading 1" w:uiPriority="9" w:qFormat="1"/>
     <w:lsdException w:name="heading 2" w:semiHidden="1" w:uiPriority="9" w:unhideWhenUsed="1" w:qFormat="1"/>
@@ -2370,6 +2298,11 @@
     <w:lsdException w:name="List Table 5 Dark Accent 6" w:uiPriority="50"/>
     <w:lsdException w:name="List Table 6 Colorful Accent 6" w:uiPriority="51"/>
     <w:lsdException w:name="List Table 7 Colorful Accent 6" w:uiPriority="52"/>
+    <w:lsdException w:name="Mention" w:semiHidden="1" w:unhideWhenUsed="1"/>
+    <w:lsdException w:name="Smart Hyperlink" w:semiHidden="1" w:unhideWhenUsed="1"/>
+    <w:lsdException w:name="Hashtag" w:semiHidden="1" w:unhideWhenUsed="1"/>
+    <w:lsdException w:name="Unresolved Mention" w:semiHidden="1" w:unhideWhenUsed="1"/>
+    <w:lsdException w:name="Smart Link" w:semiHidden="1" w:unhideWhenUsed="1"/>
   </w:latentStyles>
   <w:style w:type="paragraph" w:default="1" w:styleId="Normal">
     <w:name w:val="Normal"/>
@@ -2421,15 +2354,17 @@
     <w:uiPriority w:val="9"/>
     <w:unhideWhenUsed/>
     <w:qFormat/>
+    <w:rsid w:val="009F6D57"/>
     <w:pPr>
       <w:keepNext/>
       <w:keepLines/>
-      <w:spacing w:after="160" w:line="256" w:lineRule="auto"/>
+      <w:spacing w:before="240" w:after="160" w:line="257" w:lineRule="auto"/>
       <w:outlineLvl w:val="2"/>
     </w:pPr>
     <w:rPr>
       <w:b/>
       <w:color w:val="222222"/>
+      <w:sz w:val="26"/>
       <w:highlight w:val="white"/>
     </w:rPr>
   </w:style>
@@ -2697,8 +2632,8 @@
       <w:sz w:val="28"/>
     </w:rPr>
   </w:style>
-  <w:style w:type="character" w:customStyle="1" w:styleId="UnresolvedMention">
-    <w:name w:val="Unresolved Mention"/>
+  <w:style w:type="character" w:customStyle="1" w:styleId="UnresolvedMention1">
+    <w:name w:val="Unresolved Mention1"/>
     <w:basedOn w:val="DefaultParagraphFont"/>
     <w:uiPriority w:val="99"/>
     <w:semiHidden/>
@@ -3024,28 +2959,28 @@
 </file>
 
 <file path=customXml/item1.xml><?xml version="1.0" encoding="utf-8"?>
+<b:Sources xmlns:b="http://schemas.openxmlformats.org/officeDocument/2006/bibliography" xmlns="http://schemas.openxmlformats.org/officeDocument/2006/bibliography" SelectedStyle="\APASixthEditionOfficeOnline.xsl" StyleName="APA" Version="6"/>
+</file>
+
+<file path=customXml/item2.xml><?xml version="1.0" encoding="utf-8"?>
 <go:gDocsCustomXmlDataStorage xmlns:go="http://customooxmlschemas.google.com/" xmlns:r="http://schemas.openxmlformats.org/officeDocument/2006/relationships" uri="GoogleDocsCustomDataVersion2">
   <go:docsCustomData xmlns:go="http://customooxmlschemas.google.com/" roundtripDataSignature="AMtx7mjac1FaFv6WV3g0GhcUIQ9kG0o+yg==">CgMxLjAyDmgubjh0aHd2ZHFzMTk0MghoLmdqZGd4czIOaC56N2hubnB1aWk1NDkyDWguc3hkdG9pMzhvYmkyDmguNWY0ZXAwcWVlOXRlMg5oLmVqdDhyOXF0bXp6djIOaC4yOWpnN3o3Y2I3bGIyDmguanM4cTNwM3I0eDZjMg5oLnYzbTFuaXhkbzBwejIOaC5wZzd4dGp6Y2t3dWkyDmgueTE0MHhvdmdnYml0Mg5oLjRocjAxMWhrOXVyNjIOaC5xMTI4N2VvNmMyd24yDmguODY5YjBrbWEwNmtsMg5oLm1hczdybXljNW82ejgAciExV3BDbUx3RGV0a2poVzFWLUZiZXdyanhaTmV2Wm8tWm0=</go:docsCustomData>
 </go:gDocsCustomXmlDataStorage>
 </file>
 
-<file path=customXml/item2.xml><?xml version="1.0" encoding="utf-8"?>
-<b:Sources xmlns:b="http://schemas.openxmlformats.org/officeDocument/2006/bibliography" xmlns="http://schemas.openxmlformats.org/officeDocument/2006/bibliography" SelectedStyle="\APASixthEditionOfficeOnline.xsl" StyleName="APA" Version="6"/>
+<file path=customXml/itemProps1.xml><?xml version="1.0" encoding="utf-8"?>
+<ds:datastoreItem xmlns:ds="http://schemas.openxmlformats.org/officeDocument/2006/customXml" ds:itemID="{8F2F8F94-3641-4302-9FBE-E8DCF2DF547A}">
+  <ds:schemaRefs>
+    <ds:schemaRef ds:uri="http://schemas.openxmlformats.org/officeDocument/2006/bibliography"/>
+  </ds:schemaRefs>
+</ds:datastoreItem>
 </file>
 
-<file path=customXml/itemProps1.xml><?xml version="1.0" encoding="utf-8"?>
+<file path=customXml/itemProps2.xml><?xml version="1.0" encoding="utf-8"?>
 <ds:datastoreItem xmlns:ds="http://schemas.openxmlformats.org/officeDocument/2006/customXml" ds:itemID="{11111111-1234-1234-1234-123412341234}">
   <ds:schemaRefs>
     <ds:schemaRef ds:uri="http://customooxmlschemas.google.com/"/>
     <ds:schemaRef ds:uri="http://schemas.openxmlformats.org/officeDocument/2006/relationships"/>
   </ds:schemaRefs>
 </ds:datastoreItem>
-</file>
-
-<file path=customXml/itemProps2.xml><?xml version="1.0" encoding="utf-8"?>
-<ds:datastoreItem xmlns:ds="http://schemas.openxmlformats.org/officeDocument/2006/customXml" ds:itemID="{8F2F8F94-3641-4302-9FBE-E8DCF2DF547A}">
-  <ds:schemaRefs>
-    <ds:schemaRef ds:uri="http://schemas.openxmlformats.org/officeDocument/2006/bibliography"/>
-  </ds:schemaRefs>
-</ds:datastoreItem>
 </file>
</xml_diff>

<commit_message>
Add Reminders and Testimony pages to instructions packet
</commit_message>
<xml_diff>
--- a/docassemble/MLHDivorceAndCustody/data/templates/instructions.docx
+++ b/docassemble/MLHDivorceAndCustody/data/templates/instructions.docx
@@ -7,7 +7,23 @@
         <w:pStyle w:val="Normalforinsertedinstructions"/>
       </w:pPr>
       <w:r>
-        <w:t>{{p include_docx_template('docassemble.mlhframework:data/templates/cover_sheet_2.0.docx') }}</w:t>
+        <w:t>{{p include_docx_template('</w:t>
+      </w:r>
+      <w:proofErr w:type="gramStart"/>
+      <w:r>
+        <w:t>docassemble.mlhframework</w:t>
+      </w:r>
+      <w:proofErr w:type="gramEnd"/>
+      <w:r>
+        <w:t>:data/templates/cover_sheet_2.0.docx'</w:t>
+      </w:r>
+      <w:proofErr w:type="gramStart"/>
+      <w:r>
+        <w:t>) }</w:t>
+      </w:r>
+      <w:proofErr w:type="gramEnd"/>
+      <w:r>
+        <w:t>}</w:t>
       </w:r>
     </w:p>
     <w:p/>
@@ -91,6 +107,7 @@
           <w:szCs w:val="28"/>
         </w:rPr>
       </w:pPr>
+      <w:proofErr w:type="gramStart"/>
       <w:r>
         <w:rPr>
           <w:rFonts w:cs="Times New Roman"/>
@@ -104,7 +121,16 @@
           <w:noProof/>
           <w:szCs w:val="28"/>
         </w:rPr>
-        <w:t xml:space="preserve"> cover_sheet_thanks </w:t>
+        <w:t xml:space="preserve"> cover</w:t>
+      </w:r>
+      <w:proofErr w:type="gramEnd"/>
+      <w:r>
+        <w:rPr>
+          <w:rFonts w:cs="Times New Roman"/>
+          <w:noProof/>
+          <w:szCs w:val="28"/>
+        </w:rPr>
+        <w:t xml:space="preserve">_sheet_thanks </w:t>
       </w:r>
       <w:r>
         <w:rPr>
@@ -127,45 +153,42 @@
       </w:pPr>
       <w:r>
         <w:lastRenderedPageBreak/>
-        <w:t xml:space="preserve">{% if </w:t>
-      </w:r>
-      <w:r>
-        <w:t>tool_ID == "divorce_complaint</w:t>
-      </w:r>
-      <w:r>
-        <w:t xml:space="preserve">" </w:t>
-      </w:r>
-      <w:r>
-        <w:t xml:space="preserve">and </w:t>
-      </w:r>
-      <w:r>
-        <w:t xml:space="preserve">there_are_marital_children </w:t>
-      </w:r>
-      <w:r>
-        <w:t>%}</w:t>
+        <w:t xml:space="preserve">{{p </w:t>
+      </w:r>
+      <w:proofErr w:type="spellStart"/>
+      <w:r>
+        <w:t>include_docx_</w:t>
+      </w:r>
+      <w:proofErr w:type="gramStart"/>
+      <w:r>
+        <w:t>template</w:t>
+      </w:r>
+      <w:proofErr w:type="spellEnd"/>
+      <w:r>
+        <w:t>(</w:t>
+      </w:r>
+      <w:r>
+        <w:t>‘</w:t>
+      </w:r>
+      <w:proofErr w:type="gramEnd"/>
+      <w:r>
+        <w:t>reminders_template.docx</w:t>
+      </w:r>
+      <w:r>
+        <w:t>’</w:t>
+      </w:r>
+      <w:proofErr w:type="gramStart"/>
+      <w:r>
+        <w:t>) }</w:t>
+      </w:r>
+      <w:proofErr w:type="gramEnd"/>
+      <w:r>
+        <w:t>}</w:t>
       </w:r>
     </w:p>
     <w:p>
-      <w:pPr>
-        <w:pStyle w:val="Normalforinsertedinstructions"/>
-      </w:pPr>
-      <w:r>
-        <w:t>{{p include_docx_template(</w:t>
-      </w:r>
-      <w:r>
-        <w:t>‘</w:t>
-      </w:r>
-      <w:r>
-        <w:t>instructions_divorce_with_children</w:t>
-      </w:r>
-      <w:r>
-        <w:t>.docx</w:t>
-      </w:r>
-      <w:r>
-        <w:t>’</w:t>
-      </w:r>
-      <w:r>
-        <w:t>) }}</w:t>
+      <w:r>
+        <w:br w:type="page"/>
       </w:r>
     </w:p>
     <w:p>
@@ -173,45 +196,70 @@
         <w:pStyle w:val="Normalforinsertedinstructions"/>
       </w:pPr>
       <w:r>
-        <w:t>{% elif tool_ID == "</w:t>
-      </w:r>
-      <w:r>
-        <w:t>divorce_</w:t>
-      </w:r>
-      <w:r>
-        <w:t>complaint</w:t>
-      </w:r>
+        <w:lastRenderedPageBreak/>
+        <w:t xml:space="preserve">{% if </w:t>
+      </w:r>
+      <w:proofErr w:type="spellStart"/>
+      <w:r>
+        <w:t>tool_ID</w:t>
+      </w:r>
+      <w:proofErr w:type="spellEnd"/>
+      <w:r>
+        <w:t xml:space="preserve"> == "</w:t>
+      </w:r>
+      <w:proofErr w:type="spellStart"/>
+      <w:r>
+        <w:t>divorce_complaint</w:t>
+      </w:r>
+      <w:proofErr w:type="spellEnd"/>
       <w:r>
         <w:t xml:space="preserve">" </w:t>
       </w:r>
       <w:r>
-        <w:t xml:space="preserve">and not </w:t>
-      </w:r>
-      <w:r>
-        <w:t xml:space="preserve">there_are_marital_children </w:t>
+        <w:t xml:space="preserve">and </w:t>
+      </w:r>
+      <w:proofErr w:type="spellStart"/>
+      <w:r>
+        <w:t>there_are_marital_</w:t>
+      </w:r>
+      <w:proofErr w:type="gramStart"/>
+      <w:r>
+        <w:t>children</w:t>
+      </w:r>
+      <w:proofErr w:type="spellEnd"/>
+      <w:r>
+        <w:t xml:space="preserve"> </w:t>
       </w:r>
       <w:r>
         <w:t>%}</w:t>
       </w:r>
+      <w:proofErr w:type="gramEnd"/>
     </w:p>
     <w:p>
       <w:pPr>
         <w:pStyle w:val="Normalforinsertedinstructions"/>
       </w:pPr>
       <w:r>
-        <w:t>{{p include_docx_template(</w:t>
+        <w:t xml:space="preserve">{{p </w:t>
+      </w:r>
+      <w:proofErr w:type="spellStart"/>
+      <w:r>
+        <w:t>include_docx_</w:t>
+      </w:r>
+      <w:proofErr w:type="gramStart"/>
+      <w:r>
+        <w:t>template</w:t>
+      </w:r>
+      <w:proofErr w:type="spellEnd"/>
+      <w:r>
+        <w:t>(</w:t>
       </w:r>
       <w:r>
         <w:t>‘</w:t>
       </w:r>
-      <w:r>
-        <w:t>instructions_divorce_with</w:t>
-      </w:r>
-      <w:r>
-        <w:t>out</w:t>
-      </w:r>
-      <w:r>
-        <w:t>_children</w:t>
+      <w:proofErr w:type="gramEnd"/>
+      <w:r>
+        <w:t>instructions_divorce_with_children</w:t>
       </w:r>
       <w:r>
         <w:t>.docx</w:t>
@@ -219,8 +267,13 @@
       <w:r>
         <w:t>’</w:t>
       </w:r>
-      <w:r>
-        <w:t>) }}</w:t>
+      <w:proofErr w:type="gramStart"/>
+      <w:r>
+        <w:t>) }</w:t>
+      </w:r>
+      <w:proofErr w:type="gramEnd"/>
+      <w:r>
+        <w:t>}</w:t>
       </w:r>
     </w:p>
     <w:p>
@@ -228,7 +281,134 @@
         <w:pStyle w:val="Normalforinsertedinstructions"/>
       </w:pPr>
       <w:r>
+        <w:t xml:space="preserve">{% </w:t>
+      </w:r>
+      <w:proofErr w:type="spellStart"/>
+      <w:r>
+        <w:t>elif</w:t>
+      </w:r>
+      <w:proofErr w:type="spellEnd"/>
+      <w:r>
+        <w:t xml:space="preserve"> </w:t>
+      </w:r>
+      <w:proofErr w:type="spellStart"/>
+      <w:r>
+        <w:t>tool_ID</w:t>
+      </w:r>
+      <w:proofErr w:type="spellEnd"/>
+      <w:r>
+        <w:t xml:space="preserve"> == "</w:t>
+      </w:r>
+      <w:proofErr w:type="spellStart"/>
+      <w:r>
+        <w:t>divorce_</w:t>
+      </w:r>
+      <w:r>
+        <w:t>complaint</w:t>
+      </w:r>
+      <w:proofErr w:type="spellEnd"/>
+      <w:r>
+        <w:t xml:space="preserve">" </w:t>
+      </w:r>
+      <w:r>
+        <w:t xml:space="preserve">and not </w:t>
+      </w:r>
+      <w:proofErr w:type="spellStart"/>
+      <w:r>
+        <w:t>there_are_marital_</w:t>
+      </w:r>
+      <w:proofErr w:type="gramStart"/>
+      <w:r>
+        <w:t>children</w:t>
+      </w:r>
+      <w:proofErr w:type="spellEnd"/>
+      <w:r>
+        <w:t xml:space="preserve"> </w:t>
+      </w:r>
+      <w:r>
+        <w:t>%}</w:t>
+      </w:r>
+      <w:proofErr w:type="gramEnd"/>
+    </w:p>
+    <w:p>
+      <w:pPr>
+        <w:pStyle w:val="Normalforinsertedinstructions"/>
+      </w:pPr>
+      <w:r>
+        <w:t>{{p include_docx_</w:t>
+      </w:r>
+      <w:proofErr w:type="gramStart"/>
+      <w:r>
+        <w:t>template(</w:t>
+      </w:r>
+      <w:r>
+        <w:t>‘</w:t>
+      </w:r>
+      <w:proofErr w:type="gramEnd"/>
+      <w:r>
+        <w:t>instructions_divorce_with</w:t>
+      </w:r>
+      <w:r>
+        <w:t>out</w:t>
+      </w:r>
+      <w:r>
+        <w:t>_children</w:t>
+      </w:r>
+      <w:r>
+        <w:t>.docx</w:t>
+      </w:r>
+      <w:r>
+        <w:t>’</w:t>
+      </w:r>
+      <w:proofErr w:type="gramStart"/>
+      <w:r>
+        <w:t>) }</w:t>
+      </w:r>
+      <w:proofErr w:type="gramEnd"/>
+      <w:r>
+        <w:t>}</w:t>
+      </w:r>
+    </w:p>
+    <w:p>
+      <w:pPr>
+        <w:pStyle w:val="Normalforinsertedinstructions"/>
+      </w:pPr>
+      <w:r>
         <w:t>{% endif %}</w:t>
+      </w:r>
+    </w:p>
+    <w:p>
+      <w:r>
+        <w:br w:type="page"/>
+      </w:r>
+    </w:p>
+    <w:p>
+      <w:pPr>
+        <w:pStyle w:val="Normalforinsertedinstructions"/>
+      </w:pPr>
+      <w:r>
+        <w:lastRenderedPageBreak/>
+        <w:t xml:space="preserve">{{p </w:t>
+      </w:r>
+      <w:proofErr w:type="spellStart"/>
+      <w:r>
+        <w:t>include_docx_template</w:t>
+      </w:r>
+      <w:proofErr w:type="spellEnd"/>
+      <w:r>
+        <w:t>(</w:t>
+      </w:r>
+      <w:r>
+        <w:t>‘</w:t>
+      </w:r>
+      <w:r>
+        <w:t>testimony_script.docx</w:t>
+      </w:r>
+      <w:r>
+        <w:t>’</w:t>
+      </w:r>
+      <w:r>
+        <w:t>) }}</w:t>
       </w:r>
     </w:p>
     <w:sectPr>
@@ -2959,28 +3139,28 @@
 </file>
 
 <file path=customXml/item1.xml><?xml version="1.0" encoding="utf-8"?>
-<b:Sources xmlns:b="http://schemas.openxmlformats.org/officeDocument/2006/bibliography" xmlns="http://schemas.openxmlformats.org/officeDocument/2006/bibliography" SelectedStyle="\APASixthEditionOfficeOnline.xsl" StyleName="APA" Version="6"/>
-</file>
-
-<file path=customXml/item2.xml><?xml version="1.0" encoding="utf-8"?>
 <go:gDocsCustomXmlDataStorage xmlns:go="http://customooxmlschemas.google.com/" xmlns:r="http://schemas.openxmlformats.org/officeDocument/2006/relationships" uri="GoogleDocsCustomDataVersion2">
   <go:docsCustomData xmlns:go="http://customooxmlschemas.google.com/" roundtripDataSignature="AMtx7mjac1FaFv6WV3g0GhcUIQ9kG0o+yg==">CgMxLjAyDmgubjh0aHd2ZHFzMTk0MghoLmdqZGd4czIOaC56N2hubnB1aWk1NDkyDWguc3hkdG9pMzhvYmkyDmguNWY0ZXAwcWVlOXRlMg5oLmVqdDhyOXF0bXp6djIOaC4yOWpnN3o3Y2I3bGIyDmguanM4cTNwM3I0eDZjMg5oLnYzbTFuaXhkbzBwejIOaC5wZzd4dGp6Y2t3dWkyDmgueTE0MHhvdmdnYml0Mg5oLjRocjAxMWhrOXVyNjIOaC5xMTI4N2VvNmMyd24yDmguODY5YjBrbWEwNmtsMg5oLm1hczdybXljNW82ejgAciExV3BDbUx3RGV0a2poVzFWLUZiZXdyanhaTmV2Wm8tWm0=</go:docsCustomData>
 </go:gDocsCustomXmlDataStorage>
 </file>
 
-<file path=customXml/itemProps1.xml><?xml version="1.0" encoding="utf-8"?>
-<ds:datastoreItem xmlns:ds="http://schemas.openxmlformats.org/officeDocument/2006/customXml" ds:itemID="{8F2F8F94-3641-4302-9FBE-E8DCF2DF547A}">
-  <ds:schemaRefs>
-    <ds:schemaRef ds:uri="http://schemas.openxmlformats.org/officeDocument/2006/bibliography"/>
-  </ds:schemaRefs>
-</ds:datastoreItem>
+<file path=customXml/item2.xml><?xml version="1.0" encoding="utf-8"?>
+<b:Sources xmlns:b="http://schemas.openxmlformats.org/officeDocument/2006/bibliography" xmlns="http://schemas.openxmlformats.org/officeDocument/2006/bibliography" SelectedStyle="\APASixthEditionOfficeOnline.xsl" StyleName="APA" Version="6"/>
 </file>
 
-<file path=customXml/itemProps2.xml><?xml version="1.0" encoding="utf-8"?>
+<file path=customXml/itemProps1.xml><?xml version="1.0" encoding="utf-8"?>
 <ds:datastoreItem xmlns:ds="http://schemas.openxmlformats.org/officeDocument/2006/customXml" ds:itemID="{11111111-1234-1234-1234-123412341234}">
   <ds:schemaRefs>
     <ds:schemaRef ds:uri="http://customooxmlschemas.google.com/"/>
     <ds:schemaRef ds:uri="http://schemas.openxmlformats.org/officeDocument/2006/relationships"/>
   </ds:schemaRefs>
 </ds:datastoreItem>
+</file>
+
+<file path=customXml/itemProps2.xml><?xml version="1.0" encoding="utf-8"?>
+<ds:datastoreItem xmlns:ds="http://schemas.openxmlformats.org/officeDocument/2006/customXml" ds:itemID="{8F2F8F94-3641-4302-9FBE-E8DCF2DF547A}">
+  <ds:schemaRefs>
+    <ds:schemaRef ds:uri="http://schemas.openxmlformats.org/officeDocument/2006/bibliography"/>
+  </ds:schemaRefs>
+</ds:datastoreItem>
 </file>
</xml_diff>

<commit_message>
add instructions packet sans instructions (just cover letter, reminders, testimony) for JOD_only tool
</commit_message>
<xml_diff>
--- a/docassemble/MLHDivorceAndCustody/data/templates/instructions.docx
+++ b/docassemble/MLHDivorceAndCustody/data/templates/instructions.docx
@@ -7,23 +7,7 @@
         <w:pStyle w:val="Normalforinsertedinstructions"/>
       </w:pPr>
       <w:r>
-        <w:t>{{p include_docx_template('</w:t>
-      </w:r>
-      <w:proofErr w:type="gramStart"/>
-      <w:r>
-        <w:t>docassemble.mlhframework</w:t>
-      </w:r>
-      <w:proofErr w:type="gramEnd"/>
-      <w:r>
-        <w:t>:data/templates/cover_sheet_2.0.docx'</w:t>
-      </w:r>
-      <w:proofErr w:type="gramStart"/>
-      <w:r>
-        <w:t>) }</w:t>
-      </w:r>
-      <w:proofErr w:type="gramEnd"/>
-      <w:r>
-        <w:t>}</w:t>
+        <w:t>{{p include_docx_template('docassemble.mlhframework:data/templates/cover_sheet_2.0.docx') }}</w:t>
       </w:r>
     </w:p>
     <w:p/>
@@ -103,11 +87,10 @@
     <w:p>
       <w:pPr>
         <w:rPr>
-          <w:rFonts w:cs="Times New Roman"/>
+          <w:rFonts w:asciiTheme="minorHAnsi" w:hAnsiTheme="minorHAnsi" w:cstheme="minorHAnsi"/>
           <w:szCs w:val="28"/>
         </w:rPr>
       </w:pPr>
-      <w:proofErr w:type="gramStart"/>
       <w:r>
         <w:rPr>
           <w:rFonts w:cs="Times New Roman"/>
@@ -121,27 +104,130 @@
           <w:noProof/>
           <w:szCs w:val="28"/>
         </w:rPr>
-        <w:t xml:space="preserve"> cover</w:t>
-      </w:r>
-      <w:proofErr w:type="gramEnd"/>
+        <w:t xml:space="preserve"> </w:t>
+      </w:r>
       <w:r>
         <w:rPr>
-          <w:rFonts w:cs="Times New Roman"/>
+          <w:rFonts w:asciiTheme="minorHAnsi" w:hAnsiTheme="minorHAnsi" w:cstheme="minorHAnsi"/>
           <w:noProof/>
           <w:szCs w:val="28"/>
         </w:rPr>
-        <w:t xml:space="preserve">_sheet_thanks </w:t>
+        <w:t xml:space="preserve">cover_sheet_thanks </w:t>
       </w:r>
       <w:r>
         <w:rPr>
-          <w:rFonts w:cs="Times New Roman"/>
+          <w:rFonts w:asciiTheme="minorHAnsi" w:hAnsiTheme="minorHAnsi" w:cstheme="minorHAnsi"/>
           <w:szCs w:val="28"/>
         </w:rPr>
         <w:t>}}</w:t>
       </w:r>
-      <w:r>
+    </w:p>
+    <w:p>
+      <w:pPr>
         <w:rPr>
-          <w:rFonts w:cs="Times New Roman"/>
+          <w:rFonts w:asciiTheme="minorHAnsi" w:hAnsiTheme="minorHAnsi" w:cstheme="minorHAnsi"/>
+          <w:szCs w:val="28"/>
+        </w:rPr>
+      </w:pPr>
+      <w:r>
+        <w:rPr>
+          <w:rFonts w:asciiTheme="minorHAnsi" w:hAnsiTheme="minorHAnsi" w:cstheme="minorHAnsi"/>
+          <w:szCs w:val="28"/>
+        </w:rPr>
+        <w:t xml:space="preserve">{%p if tool_ID == “divorce_complaint” </w:t>
+      </w:r>
+      <w:r>
+        <w:rPr>
+          <w:rFonts w:asciiTheme="minorHAnsi" w:hAnsiTheme="minorHAnsi" w:cstheme="minorHAnsi"/>
+          <w:szCs w:val="28"/>
+        </w:rPr>
+        <w:t xml:space="preserve">or (tool_ID == “JOD_only” and </w:t>
+      </w:r>
+      <w:r>
+        <w:rPr>
+          <w:rFonts w:asciiTheme="minorHAnsi" w:hAnsiTheme="minorHAnsi" w:cstheme="minorHAnsi"/>
+          <w:szCs w:val="28"/>
+        </w:rPr>
+        <w:t>(</w:t>
+      </w:r>
+      <w:r>
+        <w:rPr>
+          <w:rFonts w:asciiTheme="minorHAnsi" w:hAnsiTheme="minorHAnsi" w:cstheme="minorHAnsi"/>
+          <w:szCs w:val="28"/>
+        </w:rPr>
+        <w:t>(marriage.have_pension_retirement and not marriage.pension_retirement_accounts_keep_own) or (</w:t>
+      </w:r>
+      <w:r>
+        <w:rPr>
+          <w:rFonts w:asciiTheme="minorHAnsi" w:hAnsiTheme="minorHAnsi" w:cstheme="minorHAnsi"/>
+        </w:rPr>
+        <w:t>marriage.personal_property_need_items and marriage.accounts.filter(trigger_investment_reminder=True) | length &gt; 0</w:t>
+      </w:r>
+      <w:r>
+        <w:rPr>
+          <w:rFonts w:asciiTheme="minorHAnsi" w:hAnsiTheme="minorHAnsi" w:cstheme="minorHAnsi"/>
+          <w:szCs w:val="28"/>
+        </w:rPr>
+        <w:t>) or (</w:t>
+      </w:r>
+      <w:r>
+        <w:rPr>
+          <w:rFonts w:asciiTheme="minorHAnsi" w:hAnsiTheme="minorHAnsi" w:cstheme="minorHAnsi"/>
+        </w:rPr>
+        <w:t>there_are_marital_children and children.filter(legal_parent="both").filter(revoke_paternity_reminder=True) | length &gt; 0</w:t>
+      </w:r>
+      <w:r>
+        <w:rPr>
+          <w:rFonts w:asciiTheme="minorHAnsi" w:hAnsiTheme="minorHAnsi" w:cstheme="minorHAnsi"/>
+          <w:szCs w:val="28"/>
+        </w:rPr>
+        <w:t>) or (</w:t>
+      </w:r>
+      <w:r>
+        <w:rPr>
+          <w:rFonts w:asciiTheme="minorHAnsi" w:hAnsiTheme="minorHAnsi" w:cstheme="minorHAnsi"/>
+        </w:rPr>
+        <w:t>there_are_marital_children and not MI_has_jurisdiction_all_kids</w:t>
+      </w:r>
+      <w:r>
+        <w:rPr>
+          <w:rFonts w:asciiTheme="minorHAnsi" w:hAnsiTheme="minorHAnsi" w:cstheme="minorHAnsi"/>
+          <w:szCs w:val="28"/>
+        </w:rPr>
+        <w:t>)</w:t>
+      </w:r>
+      <w:r>
+        <w:rPr>
+          <w:rFonts w:asciiTheme="minorHAnsi" w:hAnsiTheme="minorHAnsi" w:cstheme="minorHAnsi"/>
+          <w:szCs w:val="28"/>
+        </w:rPr>
+        <w:t>)</w:t>
+      </w:r>
+      <w:r>
+        <w:rPr>
+          <w:rFonts w:asciiTheme="minorHAnsi" w:hAnsiTheme="minorHAnsi" w:cstheme="minorHAnsi"/>
+          <w:szCs w:val="28"/>
+        </w:rPr>
+        <w:t>)</w:t>
+      </w:r>
+      <w:r>
+        <w:rPr>
+          <w:rFonts w:asciiTheme="minorHAnsi" w:hAnsiTheme="minorHAnsi" w:cstheme="minorHAnsi"/>
+          <w:szCs w:val="28"/>
+        </w:rPr>
+        <w:t>%}</w:t>
+      </w:r>
+    </w:p>
+    <w:p>
+      <w:pPr>
+        <w:rPr>
+          <w:rFonts w:asciiTheme="minorHAnsi" w:hAnsiTheme="minorHAnsi" w:cstheme="minorHAnsi"/>
+          <w:szCs w:val="28"/>
+        </w:rPr>
+      </w:pPr>
+      <w:r>
+        <w:rPr>
+          <w:rFonts w:asciiTheme="minorHAnsi" w:hAnsiTheme="minorHAnsi" w:cstheme="minorHAnsi"/>
           <w:szCs w:val="28"/>
         </w:rPr>
         <w:br w:type="page"/>
@@ -150,114 +236,85 @@
     <w:p>
       <w:pPr>
         <w:pStyle w:val="Normalforinsertedinstructions"/>
-      </w:pPr>
-      <w:r>
+        <w:rPr>
+          <w:rFonts w:asciiTheme="minorHAnsi" w:hAnsiTheme="minorHAnsi" w:cstheme="minorHAnsi"/>
+        </w:rPr>
+      </w:pPr>
+      <w:r>
+        <w:rPr>
+          <w:rFonts w:asciiTheme="minorHAnsi" w:hAnsiTheme="minorHAnsi" w:cstheme="minorHAnsi"/>
+        </w:rPr>
         <w:lastRenderedPageBreak/>
-        <w:t xml:space="preserve">{{p </w:t>
-      </w:r>
-      <w:proofErr w:type="spellStart"/>
-      <w:r>
-        <w:t>include_docx_</w:t>
-      </w:r>
-      <w:proofErr w:type="gramStart"/>
-      <w:r>
-        <w:t>template</w:t>
-      </w:r>
-      <w:proofErr w:type="spellEnd"/>
-      <w:r>
-        <w:t>(</w:t>
-      </w:r>
-      <w:r>
-        <w:t>‘</w:t>
-      </w:r>
-      <w:proofErr w:type="gramEnd"/>
-      <w:r>
-        <w:t>reminders_template.docx</w:t>
-      </w:r>
-      <w:r>
-        <w:t>’</w:t>
-      </w:r>
-      <w:proofErr w:type="gramStart"/>
-      <w:r>
-        <w:t>) }</w:t>
-      </w:r>
-      <w:proofErr w:type="gramEnd"/>
-      <w:r>
-        <w:t>}</w:t>
+        <w:t>{{p include_docx_template(‘reminders_template.docx’) }}</w:t>
       </w:r>
     </w:p>
     <w:p>
-      <w:r>
-        <w:br w:type="page"/>
+      <w:pPr>
+        <w:pStyle w:val="Normalforinsertedinstructions"/>
+        <w:rPr>
+          <w:rFonts w:asciiTheme="minorHAnsi" w:hAnsiTheme="minorHAnsi" w:cstheme="minorHAnsi"/>
+        </w:rPr>
+      </w:pPr>
+      <w:r>
+        <w:rPr>
+          <w:rFonts w:asciiTheme="minorHAnsi" w:hAnsiTheme="minorHAnsi" w:cstheme="minorHAnsi"/>
+        </w:rPr>
+        <w:t>{%p endif %}</w:t>
       </w:r>
     </w:p>
     <w:p>
       <w:pPr>
         <w:pStyle w:val="Normalforinsertedinstructions"/>
+        <w:rPr>
+          <w:rFonts w:asciiTheme="minorHAnsi" w:hAnsiTheme="minorHAnsi" w:cstheme="minorHAnsi"/>
+        </w:rPr>
+      </w:pPr>
+      <w:r>
+        <w:rPr>
+          <w:rFonts w:asciiTheme="minorHAnsi" w:hAnsiTheme="minorHAnsi" w:cstheme="minorHAnsi"/>
+        </w:rPr>
+        <w:t>{%p if tool_ID == "divorce_complaint" %}</w:t>
+      </w:r>
+    </w:p>
+    <w:p>
+      <w:r>
+        <w:br w:type="page"/>
+      </w:r>
+    </w:p>
+    <w:p>
+      <w:pPr>
+        <w:pStyle w:val="Normalforinsertedinstructions"/>
       </w:pPr>
       <w:r>
         <w:lastRenderedPageBreak/>
         <w:t xml:space="preserve">{% if </w:t>
       </w:r>
-      <w:proofErr w:type="spellStart"/>
-      <w:r>
-        <w:t>tool_ID</w:t>
-      </w:r>
-      <w:proofErr w:type="spellEnd"/>
-      <w:r>
-        <w:t xml:space="preserve"> == "</w:t>
-      </w:r>
-      <w:proofErr w:type="spellStart"/>
-      <w:r>
-        <w:t>divorce_complaint</w:t>
-      </w:r>
-      <w:proofErr w:type="spellEnd"/>
+      <w:r>
+        <w:t>tool_ID == "divorce_complaint</w:t>
+      </w:r>
       <w:r>
         <w:t xml:space="preserve">" </w:t>
       </w:r>
       <w:r>
         <w:t xml:space="preserve">and </w:t>
       </w:r>
-      <w:proofErr w:type="spellStart"/>
-      <w:r>
-        <w:t>there_are_marital_</w:t>
-      </w:r>
-      <w:proofErr w:type="gramStart"/>
-      <w:r>
-        <w:t>children</w:t>
-      </w:r>
-      <w:proofErr w:type="spellEnd"/>
-      <w:r>
-        <w:t xml:space="preserve"> </w:t>
+      <w:r>
+        <w:t xml:space="preserve">there_are_marital_children </w:t>
       </w:r>
       <w:r>
         <w:t>%}</w:t>
       </w:r>
-      <w:proofErr w:type="gramEnd"/>
     </w:p>
     <w:p>
       <w:pPr>
         <w:pStyle w:val="Normalforinsertedinstructions"/>
       </w:pPr>
       <w:r>
-        <w:t xml:space="preserve">{{p </w:t>
-      </w:r>
-      <w:proofErr w:type="spellStart"/>
-      <w:r>
-        <w:t>include_docx_</w:t>
-      </w:r>
-      <w:proofErr w:type="gramStart"/>
-      <w:r>
-        <w:t>template</w:t>
-      </w:r>
-      <w:proofErr w:type="spellEnd"/>
-      <w:r>
-        <w:t>(</w:t>
+        <w:t>{{p include_docx_template(</w:t>
       </w:r>
       <w:r>
         <w:t>‘</w:t>
       </w:r>
-      <w:proofErr w:type="gramEnd"/>
       <w:r>
         <w:t>instructions_divorce_with_children</w:t>
       </w:r>
@@ -267,13 +324,8 @@
       <w:r>
         <w:t>’</w:t>
       </w:r>
-      <w:proofErr w:type="gramStart"/>
-      <w:r>
-        <w:t>) }</w:t>
-      </w:r>
-      <w:proofErr w:type="gramEnd"/>
-      <w:r>
-        <w:t>}</w:t>
+      <w:r>
+        <w:t>) }}</w:t>
       </w:r>
     </w:p>
     <w:p>
@@ -281,70 +333,37 @@
         <w:pStyle w:val="Normalforinsertedinstructions"/>
       </w:pPr>
       <w:r>
-        <w:t xml:space="preserve">{% </w:t>
-      </w:r>
-      <w:proofErr w:type="spellStart"/>
-      <w:r>
-        <w:t>elif</w:t>
-      </w:r>
-      <w:proofErr w:type="spellEnd"/>
-      <w:r>
-        <w:t xml:space="preserve"> </w:t>
-      </w:r>
-      <w:proofErr w:type="spellStart"/>
-      <w:r>
-        <w:t>tool_ID</w:t>
-      </w:r>
-      <w:proofErr w:type="spellEnd"/>
-      <w:r>
-        <w:t xml:space="preserve"> == "</w:t>
-      </w:r>
-      <w:proofErr w:type="spellStart"/>
+        <w:t>{% elif tool_ID == "</w:t>
+      </w:r>
       <w:r>
         <w:t>divorce_</w:t>
       </w:r>
       <w:r>
         <w:t>complaint</w:t>
       </w:r>
-      <w:proofErr w:type="spellEnd"/>
       <w:r>
         <w:t xml:space="preserve">" </w:t>
       </w:r>
       <w:r>
         <w:t xml:space="preserve">and not </w:t>
       </w:r>
-      <w:proofErr w:type="spellStart"/>
-      <w:r>
-        <w:t>there_are_marital_</w:t>
-      </w:r>
-      <w:proofErr w:type="gramStart"/>
-      <w:r>
-        <w:t>children</w:t>
-      </w:r>
-      <w:proofErr w:type="spellEnd"/>
-      <w:r>
-        <w:t xml:space="preserve"> </w:t>
+      <w:r>
+        <w:t xml:space="preserve">there_are_marital_children </w:t>
       </w:r>
       <w:r>
         <w:t>%}</w:t>
       </w:r>
-      <w:proofErr w:type="gramEnd"/>
     </w:p>
     <w:p>
       <w:pPr>
         <w:pStyle w:val="Normalforinsertedinstructions"/>
       </w:pPr>
       <w:r>
-        <w:t>{{p include_docx_</w:t>
-      </w:r>
-      <w:proofErr w:type="gramStart"/>
-      <w:r>
-        <w:t>template(</w:t>
+        <w:t>{{p include_docx_template(</w:t>
       </w:r>
       <w:r>
         <w:t>‘</w:t>
       </w:r>
-      <w:proofErr w:type="gramEnd"/>
       <w:r>
         <w:t>instructions_divorce_with</w:t>
       </w:r>
@@ -360,13 +379,8 @@
       <w:r>
         <w:t>’</w:t>
       </w:r>
-      <w:proofErr w:type="gramStart"/>
-      <w:r>
-        <w:t>) }</w:t>
-      </w:r>
-      <w:proofErr w:type="gramEnd"/>
-      <w:r>
-        <w:t>}</w:t>
+      <w:r>
+        <w:t>) }}</w:t>
       </w:r>
     </w:p>
     <w:p>
@@ -378,8 +392,11 @@
       </w:r>
     </w:p>
     <w:p>
-      <w:r>
-        <w:br w:type="page"/>
+      <w:pPr>
+        <w:pStyle w:val="Normalforinsertedinstructions"/>
+      </w:pPr>
+      <w:r>
+        <w:t>{%p endif %}</w:t>
       </w:r>
     </w:p>
     <w:p>
@@ -387,16 +404,21 @@
         <w:pStyle w:val="Normalforinsertedinstructions"/>
       </w:pPr>
       <w:r>
+        <w:t>{%p if user_ask_role == “plaintiff” %}</w:t>
+      </w:r>
+    </w:p>
+    <w:p>
+      <w:r>
+        <w:br w:type="page"/>
+      </w:r>
+    </w:p>
+    <w:p>
+      <w:pPr>
+        <w:pStyle w:val="Normalforinsertedinstructions"/>
+      </w:pPr>
+      <w:r>
         <w:lastRenderedPageBreak/>
-        <w:t xml:space="preserve">{{p </w:t>
-      </w:r>
-      <w:proofErr w:type="spellStart"/>
-      <w:r>
-        <w:t>include_docx_template</w:t>
-      </w:r>
-      <w:proofErr w:type="spellEnd"/>
-      <w:r>
-        <w:t>(</w:t>
+        <w:t>{{p include_docx_template(</w:t>
       </w:r>
       <w:r>
         <w:t>‘</w:t>
@@ -409,6 +431,14 @@
       </w:r>
       <w:r>
         <w:t>) }}</w:t>
+      </w:r>
+    </w:p>
+    <w:p>
+      <w:pPr>
+        <w:pStyle w:val="Normalforinsertedinstructions"/>
+      </w:pPr>
+      <w:r>
+        <w:t>{%p endif %}</w:t>
       </w:r>
     </w:p>
     <w:sectPr>

</xml_diff>